<commit_message>
Mejoras a la documentación
</commit_message>
<xml_diff>
--- a/Documentación/Especificación de requisitos.docx
+++ b/Documentación/Especificación de requisitos.docx
@@ -2106,7 +2106,7 @@
           <w:r>
             <w:fldChar w:fldCharType="separate"/>
           </w:r>
-          <w:hyperlink w:anchor="_Toc180611639" w:history="1">
+          <w:hyperlink w:anchor="_Toc180616458" w:history="1">
             <w:r>
               <w:rPr>
                 <w:rStyle w:val="Hipervnculo"/>
@@ -2153,7 +2153,7 @@
                 <w:noProof/>
                 <w:webHidden/>
               </w:rPr>
-              <w:instrText xml:space="preserve"> PAGEREF _Toc180611639 \h </w:instrText>
+              <w:instrText xml:space="preserve"> PAGEREF _Toc180616458 \h </w:instrText>
             </w:r>
             <w:r>
               <w:rPr>
@@ -2201,7 +2201,7 @@
               <w:lang w:val="es-CO" w:eastAsia="es-CO"/>
             </w:rPr>
           </w:pPr>
-          <w:hyperlink w:anchor="_Toc180611640" w:history="1">
+          <w:hyperlink w:anchor="_Toc180616459" w:history="1">
             <w:r>
               <w:rPr>
                 <w:rStyle w:val="Hipervnculo"/>
@@ -2247,7 +2247,7 @@
                 <w:noProof/>
                 <w:webHidden/>
               </w:rPr>
-              <w:instrText xml:space="preserve"> PAGEREF _Toc180611640 \h </w:instrText>
+              <w:instrText xml:space="preserve"> PAGEREF _Toc180616459 \h </w:instrText>
             </w:r>
             <w:r>
               <w:rPr>
@@ -2295,7 +2295,7 @@
               <w:lang w:val="es-CO" w:eastAsia="es-CO"/>
             </w:rPr>
           </w:pPr>
-          <w:hyperlink w:anchor="_Toc180611641" w:history="1">
+          <w:hyperlink w:anchor="_Toc180616460" w:history="1">
             <w:r>
               <w:rPr>
                 <w:rStyle w:val="Hipervnculo"/>
@@ -2341,7 +2341,7 @@
                 <w:noProof/>
                 <w:webHidden/>
               </w:rPr>
-              <w:instrText xml:space="preserve"> PAGEREF _Toc180611641 \h </w:instrText>
+              <w:instrText xml:space="preserve"> PAGEREF _Toc180616460 \h </w:instrText>
             </w:r>
             <w:r>
               <w:rPr>
@@ -2389,7 +2389,7 @@
               <w:lang w:val="es-CO" w:eastAsia="es-CO"/>
             </w:rPr>
           </w:pPr>
-          <w:hyperlink w:anchor="_Toc180611642" w:history="1">
+          <w:hyperlink w:anchor="_Toc180616461" w:history="1">
             <w:r>
               <w:rPr>
                 <w:rStyle w:val="Hipervnculo"/>
@@ -2435,7 +2435,7 @@
                 <w:noProof/>
                 <w:webHidden/>
               </w:rPr>
-              <w:instrText xml:space="preserve"> PAGEREF _Toc180611642 \h </w:instrText>
+              <w:instrText xml:space="preserve"> PAGEREF _Toc180616461 \h </w:instrText>
             </w:r>
             <w:r>
               <w:rPr>
@@ -2483,7 +2483,7 @@
               <w:lang w:val="es-CO" w:eastAsia="es-CO"/>
             </w:rPr>
           </w:pPr>
-          <w:hyperlink w:anchor="_Toc180611643" w:history="1">
+          <w:hyperlink w:anchor="_Toc180616462" w:history="1">
             <w:r>
               <w:rPr>
                 <w:rStyle w:val="Hipervnculo"/>
@@ -2529,7 +2529,7 @@
                 <w:noProof/>
                 <w:webHidden/>
               </w:rPr>
-              <w:instrText xml:space="preserve"> PAGEREF _Toc180611643 \h </w:instrText>
+              <w:instrText xml:space="preserve"> PAGEREF _Toc180616462 \h </w:instrText>
             </w:r>
             <w:r>
               <w:rPr>
@@ -2577,7 +2577,7 @@
               <w:lang w:val="es-CO" w:eastAsia="es-CO"/>
             </w:rPr>
           </w:pPr>
-          <w:hyperlink w:anchor="_Toc180611644" w:history="1">
+          <w:hyperlink w:anchor="_Toc180616463" w:history="1">
             <w:r>
               <w:rPr>
                 <w:rStyle w:val="Hipervnculo"/>
@@ -2623,7 +2623,7 @@
                 <w:noProof/>
                 <w:webHidden/>
               </w:rPr>
-              <w:instrText xml:space="preserve"> PAGEREF _Toc180611644 \h </w:instrText>
+              <w:instrText xml:space="preserve"> PAGEREF _Toc180616463 \h </w:instrText>
             </w:r>
             <w:r>
               <w:rPr>
@@ -2671,7 +2671,7 @@
               <w:lang w:val="es-CO" w:eastAsia="es-CO"/>
             </w:rPr>
           </w:pPr>
-          <w:hyperlink w:anchor="_Toc180611645" w:history="1">
+          <w:hyperlink w:anchor="_Toc180616464" w:history="1">
             <w:r>
               <w:rPr>
                 <w:rStyle w:val="Hipervnculo"/>
@@ -2717,7 +2717,7 @@
                 <w:noProof/>
                 <w:webHidden/>
               </w:rPr>
-              <w:instrText xml:space="preserve"> PAGEREF _Toc180611645 \h </w:instrText>
+              <w:instrText xml:space="preserve"> PAGEREF _Toc180616464 \h </w:instrText>
             </w:r>
             <w:r>
               <w:rPr>
@@ -2766,7 +2766,7 @@
               <w:lang w:val="es-CO" w:eastAsia="es-CO"/>
             </w:rPr>
           </w:pPr>
-          <w:hyperlink w:anchor="_Toc180611646" w:history="1">
+          <w:hyperlink w:anchor="_Toc180616465" w:history="1">
             <w:r>
               <w:rPr>
                 <w:rStyle w:val="Hipervnculo"/>
@@ -2813,7 +2813,7 @@
                 <w:noProof/>
                 <w:webHidden/>
               </w:rPr>
-              <w:instrText xml:space="preserve"> PAGEREF _Toc180611646 \h </w:instrText>
+              <w:instrText xml:space="preserve"> PAGEREF _Toc180616465 \h </w:instrText>
             </w:r>
             <w:r>
               <w:rPr>
@@ -2861,7 +2861,7 @@
               <w:lang w:val="es-CO" w:eastAsia="es-CO"/>
             </w:rPr>
           </w:pPr>
-          <w:hyperlink w:anchor="_Toc180611647" w:history="1">
+          <w:hyperlink w:anchor="_Toc180616466" w:history="1">
             <w:r>
               <w:rPr>
                 <w:rStyle w:val="Hipervnculo"/>
@@ -2907,7 +2907,7 @@
                 <w:noProof/>
                 <w:webHidden/>
               </w:rPr>
-              <w:instrText xml:space="preserve"> PAGEREF _Toc180611647 \h </w:instrText>
+              <w:instrText xml:space="preserve"> PAGEREF _Toc180616466 \h </w:instrText>
             </w:r>
             <w:r>
               <w:rPr>
@@ -2955,7 +2955,7 @@
               <w:lang w:val="es-CO" w:eastAsia="es-CO"/>
             </w:rPr>
           </w:pPr>
-          <w:hyperlink w:anchor="_Toc180611648" w:history="1">
+          <w:hyperlink w:anchor="_Toc180616467" w:history="1">
             <w:r>
               <w:rPr>
                 <w:rStyle w:val="Hipervnculo"/>
@@ -3001,7 +3001,7 @@
                 <w:noProof/>
                 <w:webHidden/>
               </w:rPr>
-              <w:instrText xml:space="preserve"> PAGEREF _Toc180611648 \h </w:instrText>
+              <w:instrText xml:space="preserve"> PAGEREF _Toc180616467 \h </w:instrText>
             </w:r>
             <w:r>
               <w:rPr>
@@ -3049,7 +3049,7 @@
               <w:lang w:val="es-CO" w:eastAsia="es-CO"/>
             </w:rPr>
           </w:pPr>
-          <w:hyperlink w:anchor="_Toc180611649" w:history="1">
+          <w:hyperlink w:anchor="_Toc180616468" w:history="1">
             <w:r>
               <w:rPr>
                 <w:rStyle w:val="Hipervnculo"/>
@@ -3095,7 +3095,7 @@
                 <w:noProof/>
                 <w:webHidden/>
               </w:rPr>
-              <w:instrText xml:space="preserve"> PAGEREF _Toc180611649 \h </w:instrText>
+              <w:instrText xml:space="preserve"> PAGEREF _Toc180616468 \h </w:instrText>
             </w:r>
             <w:r>
               <w:rPr>
@@ -3143,7 +3143,7 @@
               <w:lang w:val="es-CO" w:eastAsia="es-CO"/>
             </w:rPr>
           </w:pPr>
-          <w:hyperlink w:anchor="_Toc180611650" w:history="1">
+          <w:hyperlink w:anchor="_Toc180616469" w:history="1">
             <w:r>
               <w:rPr>
                 <w:rStyle w:val="Hipervnculo"/>
@@ -3189,7 +3189,7 @@
                 <w:noProof/>
                 <w:webHidden/>
               </w:rPr>
-              <w:instrText xml:space="preserve"> PAGEREF _Toc180611650 \h </w:instrText>
+              <w:instrText xml:space="preserve"> PAGEREF _Toc180616469 \h </w:instrText>
             </w:r>
             <w:r>
               <w:rPr>
@@ -3237,7 +3237,7 @@
               <w:lang w:val="es-CO" w:eastAsia="es-CO"/>
             </w:rPr>
           </w:pPr>
-          <w:hyperlink w:anchor="_Toc180611651" w:history="1">
+          <w:hyperlink w:anchor="_Toc180616470" w:history="1">
             <w:r>
               <w:rPr>
                 <w:rStyle w:val="Hipervnculo"/>
@@ -3283,7 +3283,7 @@
                 <w:noProof/>
                 <w:webHidden/>
               </w:rPr>
-              <w:instrText xml:space="preserve"> PAGEREF _Toc180611651 \h </w:instrText>
+              <w:instrText xml:space="preserve"> PAGEREF _Toc180616470 \h </w:instrText>
             </w:r>
             <w:r>
               <w:rPr>
@@ -3303,7 +3303,7 @@
                 <w:noProof/>
                 <w:webHidden/>
               </w:rPr>
-              <w:t>6</w:t>
+              <w:t>7</w:t>
             </w:r>
             <w:r>
               <w:rPr>
@@ -3332,7 +3332,7 @@
               <w:lang w:val="es-CO" w:eastAsia="es-CO"/>
             </w:rPr>
           </w:pPr>
-          <w:hyperlink w:anchor="_Toc180611652" w:history="1">
+          <w:hyperlink w:anchor="_Toc180616471" w:history="1">
             <w:r>
               <w:rPr>
                 <w:rStyle w:val="Hipervnculo"/>
@@ -3379,7 +3379,7 @@
                 <w:noProof/>
                 <w:webHidden/>
               </w:rPr>
-              <w:instrText xml:space="preserve"> PAGEREF _Toc180611652 \h </w:instrText>
+              <w:instrText xml:space="preserve"> PAGEREF _Toc180616471 \h </w:instrText>
             </w:r>
             <w:r>
               <w:rPr>
@@ -3427,7 +3427,7 @@
               <w:lang w:val="es-CO" w:eastAsia="es-CO"/>
             </w:rPr>
           </w:pPr>
-          <w:hyperlink w:anchor="_Toc180611653" w:history="1">
+          <w:hyperlink w:anchor="_Toc180616472" w:history="1">
             <w:r>
               <w:rPr>
                 <w:rStyle w:val="Hipervnculo"/>
@@ -3473,7 +3473,7 @@
                 <w:noProof/>
                 <w:webHidden/>
               </w:rPr>
-              <w:instrText xml:space="preserve"> PAGEREF _Toc180611653 \h </w:instrText>
+              <w:instrText xml:space="preserve"> PAGEREF _Toc180616472 \h </w:instrText>
             </w:r>
             <w:r>
               <w:rPr>
@@ -3519,7 +3519,7 @@
               <w:lang w:val="es-CO" w:eastAsia="es-CO"/>
             </w:rPr>
           </w:pPr>
-          <w:hyperlink w:anchor="_Toc180611654" w:history="1">
+          <w:hyperlink w:anchor="_Toc180616473" w:history="1">
             <w:r>
               <w:rPr>
                 <w:rStyle w:val="Hipervnculo"/>
@@ -3563,7 +3563,7 @@
                 <w:noProof/>
                 <w:webHidden/>
               </w:rPr>
-              <w:instrText xml:space="preserve"> PAGEREF _Toc180611654 \h </w:instrText>
+              <w:instrText xml:space="preserve"> PAGEREF _Toc180616473 \h </w:instrText>
             </w:r>
             <w:r>
               <w:rPr>
@@ -3609,7 +3609,7 @@
               <w:lang w:val="es-CO" w:eastAsia="es-CO"/>
             </w:rPr>
           </w:pPr>
-          <w:hyperlink w:anchor="_Toc180611655" w:history="1">
+          <w:hyperlink w:anchor="_Toc180616474" w:history="1">
             <w:r>
               <w:rPr>
                 <w:rStyle w:val="Hipervnculo"/>
@@ -3653,7 +3653,7 @@
                 <w:noProof/>
                 <w:webHidden/>
               </w:rPr>
-              <w:instrText xml:space="preserve"> PAGEREF _Toc180611655 \h </w:instrText>
+              <w:instrText xml:space="preserve"> PAGEREF _Toc180616474 \h </w:instrText>
             </w:r>
             <w:r>
               <w:rPr>
@@ -3699,7 +3699,7 @@
               <w:lang w:val="es-CO" w:eastAsia="es-CO"/>
             </w:rPr>
           </w:pPr>
-          <w:hyperlink w:anchor="_Toc180611656" w:history="1">
+          <w:hyperlink w:anchor="_Toc180616475" w:history="1">
             <w:r>
               <w:rPr>
                 <w:rStyle w:val="Hipervnculo"/>
@@ -3743,7 +3743,7 @@
                 <w:noProof/>
                 <w:webHidden/>
               </w:rPr>
-              <w:instrText xml:space="preserve"> PAGEREF _Toc180611656 \h </w:instrText>
+              <w:instrText xml:space="preserve"> PAGEREF _Toc180616475 \h </w:instrText>
             </w:r>
             <w:r>
               <w:rPr>
@@ -3789,7 +3789,7 @@
               <w:lang w:val="es-CO" w:eastAsia="es-CO"/>
             </w:rPr>
           </w:pPr>
-          <w:hyperlink w:anchor="_Toc180611657" w:history="1">
+          <w:hyperlink w:anchor="_Toc180616476" w:history="1">
             <w:r>
               <w:rPr>
                 <w:rStyle w:val="Hipervnculo"/>
@@ -3833,7 +3833,7 @@
                 <w:noProof/>
                 <w:webHidden/>
               </w:rPr>
-              <w:instrText xml:space="preserve"> PAGEREF _Toc180611657 \h </w:instrText>
+              <w:instrText xml:space="preserve"> PAGEREF _Toc180616476 \h </w:instrText>
             </w:r>
             <w:r>
               <w:rPr>
@@ -3879,7 +3879,7 @@
               <w:lang w:val="es-CO" w:eastAsia="es-CO"/>
             </w:rPr>
           </w:pPr>
-          <w:hyperlink w:anchor="_Toc180611658" w:history="1">
+          <w:hyperlink w:anchor="_Toc180616477" w:history="1">
             <w:r>
               <w:rPr>
                 <w:rStyle w:val="Hipervnculo"/>
@@ -3923,7 +3923,7 @@
                 <w:noProof/>
                 <w:webHidden/>
               </w:rPr>
-              <w:instrText xml:space="preserve"> PAGEREF _Toc180611658 \h </w:instrText>
+              <w:instrText xml:space="preserve"> PAGEREF _Toc180616477 \h </w:instrText>
             </w:r>
             <w:r>
               <w:rPr>
@@ -3943,7 +3943,7 @@
                 <w:noProof/>
                 <w:webHidden/>
               </w:rPr>
-              <w:t>8</w:t>
+              <w:t>9</w:t>
             </w:r>
             <w:r>
               <w:rPr>
@@ -3969,7 +3969,7 @@
               <w:lang w:val="es-CO" w:eastAsia="es-CO"/>
             </w:rPr>
           </w:pPr>
-          <w:hyperlink w:anchor="_Toc180611659" w:history="1">
+          <w:hyperlink w:anchor="_Toc180616478" w:history="1">
             <w:r>
               <w:rPr>
                 <w:rStyle w:val="Hipervnculo"/>
@@ -4013,7 +4013,7 @@
                 <w:noProof/>
                 <w:webHidden/>
               </w:rPr>
-              <w:instrText xml:space="preserve"> PAGEREF _Toc180611659 \h </w:instrText>
+              <w:instrText xml:space="preserve"> PAGEREF _Toc180616478 \h </w:instrText>
             </w:r>
             <w:r>
               <w:rPr>
@@ -4059,7 +4059,7 @@
               <w:lang w:val="es-CO" w:eastAsia="es-CO"/>
             </w:rPr>
           </w:pPr>
-          <w:hyperlink w:anchor="_Toc180611660" w:history="1">
+          <w:hyperlink w:anchor="_Toc180616479" w:history="1">
             <w:r>
               <w:rPr>
                 <w:rStyle w:val="Hipervnculo"/>
@@ -4103,7 +4103,7 @@
                 <w:noProof/>
                 <w:webHidden/>
               </w:rPr>
-              <w:instrText xml:space="preserve"> PAGEREF _Toc180611660 \h </w:instrText>
+              <w:instrText xml:space="preserve"> PAGEREF _Toc180616479 \h </w:instrText>
             </w:r>
             <w:r>
               <w:rPr>
@@ -4149,7 +4149,7 @@
               <w:lang w:val="es-CO" w:eastAsia="es-CO"/>
             </w:rPr>
           </w:pPr>
-          <w:hyperlink w:anchor="_Toc180611661" w:history="1">
+          <w:hyperlink w:anchor="_Toc180616480" w:history="1">
             <w:r>
               <w:rPr>
                 <w:rStyle w:val="Hipervnculo"/>
@@ -4193,7 +4193,7 @@
                 <w:noProof/>
                 <w:webHidden/>
               </w:rPr>
-              <w:instrText xml:space="preserve"> PAGEREF _Toc180611661 \h </w:instrText>
+              <w:instrText xml:space="preserve"> PAGEREF _Toc180616480 \h </w:instrText>
             </w:r>
             <w:r>
               <w:rPr>
@@ -4213,7 +4213,7 @@
                 <w:noProof/>
                 <w:webHidden/>
               </w:rPr>
-              <w:t>9</w:t>
+              <w:t>10</w:t>
             </w:r>
             <w:r>
               <w:rPr>
@@ -4239,7 +4239,7 @@
               <w:lang w:val="es-CO" w:eastAsia="es-CO"/>
             </w:rPr>
           </w:pPr>
-          <w:hyperlink w:anchor="_Toc180611662" w:history="1">
+          <w:hyperlink w:anchor="_Toc180616481" w:history="1">
             <w:r>
               <w:rPr>
                 <w:rStyle w:val="Hipervnculo"/>
@@ -4283,7 +4283,7 @@
                 <w:noProof/>
                 <w:webHidden/>
               </w:rPr>
-              <w:instrText xml:space="preserve"> PAGEREF _Toc180611662 \h </w:instrText>
+              <w:instrText xml:space="preserve"> PAGEREF _Toc180616481 \h </w:instrText>
             </w:r>
             <w:r>
               <w:rPr>
@@ -4329,7 +4329,7 @@
               <w:lang w:val="es-CO" w:eastAsia="es-CO"/>
             </w:rPr>
           </w:pPr>
-          <w:hyperlink w:anchor="_Toc180611663" w:history="1">
+          <w:hyperlink w:anchor="_Toc180616482" w:history="1">
             <w:r>
               <w:rPr>
                 <w:rStyle w:val="Hipervnculo"/>
@@ -4373,7 +4373,7 @@
                 <w:noProof/>
                 <w:webHidden/>
               </w:rPr>
-              <w:instrText xml:space="preserve"> PAGEREF _Toc180611663 \h </w:instrText>
+              <w:instrText xml:space="preserve"> PAGEREF _Toc180616482 \h </w:instrText>
             </w:r>
             <w:r>
               <w:rPr>
@@ -4419,7 +4419,7 @@
               <w:lang w:val="es-CO" w:eastAsia="es-CO"/>
             </w:rPr>
           </w:pPr>
-          <w:hyperlink w:anchor="_Toc180611664" w:history="1">
+          <w:hyperlink w:anchor="_Toc180616483" w:history="1">
             <w:r>
               <w:rPr>
                 <w:rStyle w:val="Hipervnculo"/>
@@ -4463,7 +4463,7 @@
                 <w:noProof/>
                 <w:webHidden/>
               </w:rPr>
-              <w:instrText xml:space="preserve"> PAGEREF _Toc180611664 \h </w:instrText>
+              <w:instrText xml:space="preserve"> PAGEREF _Toc180616483 \h </w:instrText>
             </w:r>
             <w:r>
               <w:rPr>
@@ -4483,7 +4483,7 @@
                 <w:noProof/>
                 <w:webHidden/>
               </w:rPr>
-              <w:t>10</w:t>
+              <w:t>11</w:t>
             </w:r>
             <w:r>
               <w:rPr>
@@ -4509,7 +4509,7 @@
               <w:lang w:val="es-CO" w:eastAsia="es-CO"/>
             </w:rPr>
           </w:pPr>
-          <w:hyperlink w:anchor="_Toc180611665" w:history="1">
+          <w:hyperlink w:anchor="_Toc180616484" w:history="1">
             <w:r>
               <w:rPr>
                 <w:rStyle w:val="Hipervnculo"/>
@@ -4553,7 +4553,7 @@
                 <w:noProof/>
                 <w:webHidden/>
               </w:rPr>
-              <w:instrText xml:space="preserve"> PAGEREF _Toc180611665 \h </w:instrText>
+              <w:instrText xml:space="preserve"> PAGEREF _Toc180616484 \h </w:instrText>
             </w:r>
             <w:r>
               <w:rPr>
@@ -4599,7 +4599,7 @@
               <w:lang w:val="es-CO" w:eastAsia="es-CO"/>
             </w:rPr>
           </w:pPr>
-          <w:hyperlink w:anchor="_Toc180611666" w:history="1">
+          <w:hyperlink w:anchor="_Toc180616485" w:history="1">
             <w:r>
               <w:rPr>
                 <w:rStyle w:val="Hipervnculo"/>
@@ -4643,7 +4643,7 @@
                 <w:noProof/>
                 <w:webHidden/>
               </w:rPr>
-              <w:instrText xml:space="preserve"> PAGEREF _Toc180611666 \h </w:instrText>
+              <w:instrText xml:space="preserve"> PAGEREF _Toc180616485 \h </w:instrText>
             </w:r>
             <w:r>
               <w:rPr>
@@ -4663,7 +4663,97 @@
                 <w:noProof/>
                 <w:webHidden/>
               </w:rPr>
-              <w:t>11</w:t>
+              <w:t>12</w:t>
+            </w:r>
+            <w:r>
+              <w:rPr>
+                <w:noProof/>
+                <w:webHidden/>
+              </w:rPr>
+              <w:fldChar w:fldCharType="end"/>
+            </w:r>
+          </w:hyperlink>
+        </w:p>
+        <w:p>
+          <w:pPr>
+            <w:pStyle w:val="TDC3"/>
+            <w:tabs>
+              <w:tab w:val="left" w:pos="1200"/>
+              <w:tab w:val="right" w:leader="dot" w:pos="8494"/>
+            </w:tabs>
+            <w:rPr>
+              <w:rFonts w:asciiTheme="minorHAnsi" w:eastAsiaTheme="minorEastAsia" w:hAnsiTheme="minorHAnsi" w:cstheme="minorBidi"/>
+              <w:noProof/>
+              <w:sz w:val="22"/>
+              <w:szCs w:val="22"/>
+              <w:lang w:val="es-CO" w:eastAsia="es-CO"/>
+            </w:rPr>
+          </w:pPr>
+          <w:hyperlink w:anchor="_Toc180616486" w:history="1">
+            <w:r>
+              <w:rPr>
+                <w:rStyle w:val="Hipervnculo"/>
+                <w:noProof/>
+              </w:rPr>
+              <w:t>3.1.14</w:t>
+            </w:r>
+            <w:r>
+              <w:rPr>
+                <w:rFonts w:asciiTheme="minorHAnsi" w:eastAsiaTheme="minorEastAsia" w:hAnsiTheme="minorHAnsi" w:cstheme="minorBidi"/>
+                <w:noProof/>
+                <w:sz w:val="22"/>
+                <w:szCs w:val="22"/>
+                <w:lang w:val="es-CO" w:eastAsia="es-CO"/>
+              </w:rPr>
+              <w:tab/>
+            </w:r>
+            <w:r>
+              <w:rPr>
+                <w:rStyle w:val="Hipervnculo"/>
+                <w:noProof/>
+              </w:rPr>
+              <w:t>Requisito funcional 14</w:t>
+            </w:r>
+            <w:r>
+              <w:rPr>
+                <w:noProof/>
+                <w:webHidden/>
+              </w:rPr>
+              <w:tab/>
+            </w:r>
+            <w:r>
+              <w:rPr>
+                <w:noProof/>
+                <w:webHidden/>
+              </w:rPr>
+              <w:fldChar w:fldCharType="begin"/>
+            </w:r>
+            <w:r>
+              <w:rPr>
+                <w:noProof/>
+                <w:webHidden/>
+              </w:rPr>
+              <w:instrText xml:space="preserve"> PAGEREF _Toc180616486 \h </w:instrText>
+            </w:r>
+            <w:r>
+              <w:rPr>
+                <w:noProof/>
+                <w:webHidden/>
+              </w:rPr>
+            </w:r>
+            <w:r>
+              <w:rPr>
+                <w:noProof/>
+                <w:webHidden/>
+              </w:rPr>
+              <w:fldChar w:fldCharType="separate"/>
+            </w:r>
+            <w:r>
+              <w:rPr>
+                <w:noProof/>
+                <w:webHidden/>
+              </w:rPr>
+              <w:t>12</w:t>
             </w:r>
             <w:r>
               <w:rPr>
@@ -4691,7 +4781,7 @@
               <w:lang w:val="es-CO" w:eastAsia="es-CO"/>
             </w:rPr>
           </w:pPr>
-          <w:hyperlink w:anchor="_Toc180611667" w:history="1">
+          <w:hyperlink w:anchor="_Toc180616487" w:history="1">
             <w:r>
               <w:rPr>
                 <w:rStyle w:val="Hipervnculo"/>
@@ -4737,7 +4827,7 @@
                 <w:noProof/>
                 <w:webHidden/>
               </w:rPr>
-              <w:instrText xml:space="preserve"> PAGEREF _Toc180611667 \h </w:instrText>
+              <w:instrText xml:space="preserve"> PAGEREF _Toc180616487 \h </w:instrText>
             </w:r>
             <w:r>
               <w:rPr>
@@ -4783,7 +4873,7 @@
               <w:lang w:val="es-CO" w:eastAsia="es-CO"/>
             </w:rPr>
           </w:pPr>
-          <w:hyperlink w:anchor="_Toc180611668" w:history="1">
+          <w:hyperlink w:anchor="_Toc180616488" w:history="1">
             <w:r>
               <w:rPr>
                 <w:rStyle w:val="Hipervnculo"/>
@@ -4827,7 +4917,7 @@
                 <w:noProof/>
                 <w:webHidden/>
               </w:rPr>
-              <w:instrText xml:space="preserve"> PAGEREF _Toc180611668 \h </w:instrText>
+              <w:instrText xml:space="preserve"> PAGEREF _Toc180616488 \h </w:instrText>
             </w:r>
             <w:r>
               <w:rPr>
@@ -4873,7 +4963,7 @@
               <w:lang w:val="es-CO" w:eastAsia="es-CO"/>
             </w:rPr>
           </w:pPr>
-          <w:hyperlink w:anchor="_Toc180611669" w:history="1">
+          <w:hyperlink w:anchor="_Toc180616489" w:history="1">
             <w:r>
               <w:rPr>
                 <w:rStyle w:val="Hipervnculo"/>
@@ -4917,7 +5007,7 @@
                 <w:noProof/>
                 <w:webHidden/>
               </w:rPr>
-              <w:instrText xml:space="preserve"> PAGEREF _Toc180611669 \h </w:instrText>
+              <w:instrText xml:space="preserve"> PAGEREF _Toc180616489 \h </w:instrText>
             </w:r>
             <w:r>
               <w:rPr>
@@ -4963,7 +5053,7 @@
               <w:lang w:val="es-CO" w:eastAsia="es-CO"/>
             </w:rPr>
           </w:pPr>
-          <w:hyperlink w:anchor="_Toc180611670" w:history="1">
+          <w:hyperlink w:anchor="_Toc180616490" w:history="1">
             <w:r>
               <w:rPr>
                 <w:rStyle w:val="Hipervnculo"/>
@@ -5007,7 +5097,7 @@
                 <w:noProof/>
                 <w:webHidden/>
               </w:rPr>
-              <w:instrText xml:space="preserve"> PAGEREF _Toc180611670 \h </w:instrText>
+              <w:instrText xml:space="preserve"> PAGEREF _Toc180616490 \h </w:instrText>
             </w:r>
             <w:r>
               <w:rPr>
@@ -5053,7 +5143,7 @@
               <w:lang w:val="es-CO" w:eastAsia="es-CO"/>
             </w:rPr>
           </w:pPr>
-          <w:hyperlink w:anchor="_Toc180611671" w:history="1">
+          <w:hyperlink w:anchor="_Toc180616491" w:history="1">
             <w:r>
               <w:rPr>
                 <w:rStyle w:val="Hipervnculo"/>
@@ -5097,7 +5187,7 @@
                 <w:noProof/>
                 <w:webHidden/>
               </w:rPr>
-              <w:instrText xml:space="preserve"> PAGEREF _Toc180611671 \h </w:instrText>
+              <w:instrText xml:space="preserve"> PAGEREF _Toc180616491 \h </w:instrText>
             </w:r>
             <w:r>
               <w:rPr>
@@ -5117,7 +5207,7 @@
                 <w:noProof/>
                 <w:webHidden/>
               </w:rPr>
-              <w:t>12</w:t>
+              <w:t>13</w:t>
             </w:r>
             <w:r>
               <w:rPr>
@@ -5143,7 +5233,7 @@
               <w:lang w:val="es-CO" w:eastAsia="es-CO"/>
             </w:rPr>
           </w:pPr>
-          <w:hyperlink w:anchor="_Toc180611672" w:history="1">
+          <w:hyperlink w:anchor="_Toc180616492" w:history="1">
             <w:r>
               <w:rPr>
                 <w:rStyle w:val="Hipervnculo"/>
@@ -5187,7 +5277,7 @@
                 <w:noProof/>
                 <w:webHidden/>
               </w:rPr>
-              <w:instrText xml:space="preserve"> PAGEREF _Toc180611672 \h </w:instrText>
+              <w:instrText xml:space="preserve"> PAGEREF _Toc180616492 \h </w:instrText>
             </w:r>
             <w:r>
               <w:rPr>
@@ -5207,7 +5297,7 @@
                 <w:noProof/>
                 <w:webHidden/>
               </w:rPr>
-              <w:t>12</w:t>
+              <w:t>13</w:t>
             </w:r>
             <w:r>
               <w:rPr>
@@ -5233,7 +5323,7 @@
               <w:lang w:val="es-CO" w:eastAsia="es-CO"/>
             </w:rPr>
           </w:pPr>
-          <w:hyperlink w:anchor="_Toc180611673" w:history="1">
+          <w:hyperlink w:anchor="_Toc180616493" w:history="1">
             <w:r>
               <w:rPr>
                 <w:rStyle w:val="Hipervnculo"/>
@@ -5277,7 +5367,7 @@
                 <w:noProof/>
                 <w:webHidden/>
               </w:rPr>
-              <w:instrText xml:space="preserve"> PAGEREF _Toc180611673 \h </w:instrText>
+              <w:instrText xml:space="preserve"> PAGEREF _Toc180616493 \h </w:instrText>
             </w:r>
             <w:r>
               <w:rPr>
@@ -5297,7 +5387,7 @@
                 <w:noProof/>
                 <w:webHidden/>
               </w:rPr>
-              <w:t>12</w:t>
+              <w:t>13</w:t>
             </w:r>
             <w:r>
               <w:rPr>
@@ -5323,7 +5413,7 @@
               <w:lang w:val="es-CO" w:eastAsia="es-CO"/>
             </w:rPr>
           </w:pPr>
-          <w:hyperlink w:anchor="_Toc180611674" w:history="1">
+          <w:hyperlink w:anchor="_Toc180616494" w:history="1">
             <w:r>
               <w:rPr>
                 <w:rStyle w:val="Hipervnculo"/>
@@ -5367,7 +5457,7 @@
                 <w:noProof/>
                 <w:webHidden/>
               </w:rPr>
-              <w:instrText xml:space="preserve"> PAGEREF _Toc180611674 \h </w:instrText>
+              <w:instrText xml:space="preserve"> PAGEREF _Toc180616494 \h </w:instrText>
             </w:r>
             <w:r>
               <w:rPr>
@@ -5387,7 +5477,7 @@
                 <w:noProof/>
                 <w:webHidden/>
               </w:rPr>
-              <w:t>12</w:t>
+              <w:t>13</w:t>
             </w:r>
             <w:r>
               <w:rPr>
@@ -5413,7 +5503,7 @@
               <w:lang w:val="es-CO" w:eastAsia="es-CO"/>
             </w:rPr>
           </w:pPr>
-          <w:hyperlink w:anchor="_Toc180611675" w:history="1">
+          <w:hyperlink w:anchor="_Toc180616495" w:history="1">
             <w:r>
               <w:rPr>
                 <w:rStyle w:val="Hipervnculo"/>
@@ -5457,7 +5547,7 @@
                 <w:noProof/>
                 <w:webHidden/>
               </w:rPr>
-              <w:instrText xml:space="preserve"> PAGEREF _Toc180611675 \h </w:instrText>
+              <w:instrText xml:space="preserve"> PAGEREF _Toc180616495 \h </w:instrText>
             </w:r>
             <w:r>
               <w:rPr>
@@ -5477,7 +5567,7 @@
                 <w:noProof/>
                 <w:webHidden/>
               </w:rPr>
-              <w:t>12</w:t>
+              <w:t>13</w:t>
             </w:r>
             <w:r>
               <w:rPr>
@@ -5505,7 +5595,7 @@
               <w:lang w:val="es-CO" w:eastAsia="es-CO"/>
             </w:rPr>
           </w:pPr>
-          <w:hyperlink w:anchor="_Toc180611676" w:history="1">
+          <w:hyperlink w:anchor="_Toc180616496" w:history="1">
             <w:r>
               <w:rPr>
                 <w:rStyle w:val="Hipervnculo"/>
@@ -5551,7 +5641,7 @@
                 <w:noProof/>
                 <w:webHidden/>
               </w:rPr>
-              <w:instrText xml:space="preserve"> PAGEREF _Toc180611676 \h </w:instrText>
+              <w:instrText xml:space="preserve"> PAGEREF _Toc180616496 \h </w:instrText>
             </w:r>
             <w:r>
               <w:rPr>
@@ -5571,7 +5661,7 @@
                 <w:noProof/>
                 <w:webHidden/>
               </w:rPr>
-              <w:t>12</w:t>
+              <w:t>13</w:t>
             </w:r>
             <w:r>
               <w:rPr>
@@ -5604,7 +5694,7 @@
       <w:r>
         <w:br w:type="page"/>
       </w:r>
-      <w:bookmarkStart w:id="0" w:name="_Toc180611639"/>
+      <w:bookmarkStart w:id="0" w:name="_Toc180616458"/>
       <w:r>
         <w:lastRenderedPageBreak/>
         <w:t>Introducción</w:t>
@@ -5657,7 +5747,7 @@
           <w:numId w:val="4"/>
         </w:numPr>
       </w:pPr>
-      <w:bookmarkStart w:id="1" w:name="_Toc180611640"/>
+      <w:bookmarkStart w:id="1" w:name="_Toc180616459"/>
       <w:r>
         <w:t>Propósito</w:t>
       </w:r>
@@ -5730,7 +5820,7 @@
           <w:numId w:val="4"/>
         </w:numPr>
       </w:pPr>
-      <w:bookmarkStart w:id="2" w:name="_Toc180611641"/>
+      <w:bookmarkStart w:id="2" w:name="_Toc180616460"/>
       <w:r>
         <w:t>Alcance</w:t>
       </w:r>
@@ -5831,7 +5921,7 @@
           <w:numId w:val="4"/>
         </w:numPr>
       </w:pPr>
-      <w:bookmarkStart w:id="3" w:name="_Toc180611642"/>
+      <w:bookmarkStart w:id="3" w:name="_Toc180616461"/>
       <w:r>
         <w:t>Personal involucrado</w:t>
       </w:r>
@@ -6368,7 +6458,7 @@
           <w:numId w:val="4"/>
         </w:numPr>
       </w:pPr>
-      <w:bookmarkStart w:id="4" w:name="_Toc180611643"/>
+      <w:bookmarkStart w:id="4" w:name="_Toc180616462"/>
       <w:r>
         <w:t>Definiciones, acrónimos y abreviaturas</w:t>
       </w:r>
@@ -6679,7 +6769,7 @@
           <w:numId w:val="4"/>
         </w:numPr>
       </w:pPr>
-      <w:bookmarkStart w:id="5" w:name="_Toc180611644"/>
+      <w:bookmarkStart w:id="5" w:name="_Toc180616463"/>
       <w:r>
         <w:t>Referencias</w:t>
       </w:r>
@@ -7070,7 +7160,7 @@
           <w:numId w:val="4"/>
         </w:numPr>
       </w:pPr>
-      <w:bookmarkStart w:id="6" w:name="_Toc180611645"/>
+      <w:bookmarkStart w:id="6" w:name="_Toc180616464"/>
       <w:r>
         <w:t>Resumen</w:t>
       </w:r>
@@ -7324,7 +7414,7 @@
           <w:numId w:val="4"/>
         </w:numPr>
       </w:pPr>
-      <w:bookmarkStart w:id="7" w:name="_Toc180611646"/>
+      <w:bookmarkStart w:id="7" w:name="_Toc180616465"/>
       <w:r>
         <w:t>Descripción general</w:t>
       </w:r>
@@ -7338,7 +7428,7 @@
           <w:numId w:val="4"/>
         </w:numPr>
       </w:pPr>
-      <w:bookmarkStart w:id="8" w:name="_Toc180611647"/>
+      <w:bookmarkStart w:id="8" w:name="_Toc180616466"/>
       <w:r>
         <w:t>Perspectiva del producto</w:t>
       </w:r>
@@ -7383,7 +7473,7 @@
           <w:numId w:val="4"/>
         </w:numPr>
       </w:pPr>
-      <w:bookmarkStart w:id="9" w:name="_Toc180611648"/>
+      <w:bookmarkStart w:id="9" w:name="_Toc180616467"/>
       <w:r>
         <w:t>Funcionalidad del producto</w:t>
       </w:r>
@@ -7397,7 +7487,7 @@
           <w:numId w:val="4"/>
         </w:numPr>
       </w:pPr>
-      <w:bookmarkStart w:id="10" w:name="_Toc180611649"/>
+      <w:bookmarkStart w:id="10" w:name="_Toc180616468"/>
       <w:r>
         <w:t>Características de los usuarios</w:t>
       </w:r>
@@ -8998,7 +9088,7 @@
           <w:numId w:val="4"/>
         </w:numPr>
       </w:pPr>
-      <w:bookmarkStart w:id="11" w:name="_Toc180611650"/>
+      <w:bookmarkStart w:id="11" w:name="_Toc180616469"/>
       <w:r>
         <w:t>Restricciones</w:t>
       </w:r>
@@ -9191,7 +9281,7 @@
           <w:numId w:val="4"/>
         </w:numPr>
       </w:pPr>
-      <w:bookmarkStart w:id="12" w:name="_Toc180611651"/>
+      <w:bookmarkStart w:id="12" w:name="_Toc180616470"/>
       <w:r>
         <w:lastRenderedPageBreak/>
         <w:t xml:space="preserve">Evolución previsible del </w:t>
@@ -9402,7 +9492,7 @@
           <w:numId w:val="4"/>
         </w:numPr>
       </w:pPr>
-      <w:bookmarkStart w:id="13" w:name="_Toc180611652"/>
+      <w:bookmarkStart w:id="13" w:name="_Toc180616471"/>
       <w:r>
         <w:t>Requisitos específicos</w:t>
       </w:r>
@@ -9419,7 +9509,7 @@
           <w:numId w:val="4"/>
         </w:numPr>
       </w:pPr>
-      <w:bookmarkStart w:id="14" w:name="_Toc180611653"/>
+      <w:bookmarkStart w:id="14" w:name="_Toc180616472"/>
       <w:r>
         <w:t>Requisitos funcionales</w:t>
       </w:r>
@@ -9433,7 +9523,7 @@
           <w:numId w:val="4"/>
         </w:numPr>
       </w:pPr>
-      <w:bookmarkStart w:id="15" w:name="_Toc180611654"/>
+      <w:bookmarkStart w:id="15" w:name="_Toc180616473"/>
       <w:r>
         <w:t>Requisito funcional 1</w:t>
       </w:r>
@@ -9886,7 +9976,7 @@
           <w:numId w:val="4"/>
         </w:numPr>
       </w:pPr>
-      <w:bookmarkStart w:id="16" w:name="_Toc180611655"/>
+      <w:bookmarkStart w:id="16" w:name="_Toc180616474"/>
       <w:r>
         <w:t xml:space="preserve">Requisito funcional </w:t>
       </w:r>
@@ -10312,7 +10402,7 @@
           <w:numId w:val="4"/>
         </w:numPr>
       </w:pPr>
-      <w:bookmarkStart w:id="17" w:name="_Toc180611656"/>
+      <w:bookmarkStart w:id="17" w:name="_Toc180616475"/>
       <w:r>
         <w:t xml:space="preserve">Requisito funcional </w:t>
       </w:r>
@@ -10747,7 +10837,7 @@
           <w:numId w:val="4"/>
         </w:numPr>
       </w:pPr>
-      <w:bookmarkStart w:id="18" w:name="_Toc180611657"/>
+      <w:bookmarkStart w:id="18" w:name="_Toc180616476"/>
       <w:r>
         <w:t xml:space="preserve">Requisito funcional </w:t>
       </w:r>
@@ -11239,7 +11329,7 @@
           <w:numId w:val="4"/>
         </w:numPr>
       </w:pPr>
-      <w:bookmarkStart w:id="19" w:name="_Toc180611658"/>
+      <w:bookmarkStart w:id="19" w:name="_Toc180616477"/>
       <w:r>
         <w:lastRenderedPageBreak/>
         <w:t xml:space="preserve">Requisito funcional </w:t>
@@ -11674,7 +11764,7 @@
           <w:numId w:val="4"/>
         </w:numPr>
       </w:pPr>
-      <w:bookmarkStart w:id="21" w:name="_Toc180611659"/>
+      <w:bookmarkStart w:id="21" w:name="_Toc180616478"/>
       <w:r>
         <w:t xml:space="preserve">Requisito funcional </w:t>
       </w:r>
@@ -11974,10 +12064,7 @@
               <w:jc w:val="both"/>
             </w:pPr>
             <w:r>
-              <w:t>Alta</w:t>
-            </w:r>
-            <w:r>
-              <w:t>/Esencial</w:t>
+              <w:t>Alta/Esencial</w:t>
             </w:r>
           </w:p>
         </w:tc>
@@ -12103,7 +12190,7 @@
           <w:numId w:val="4"/>
         </w:numPr>
       </w:pPr>
-      <w:bookmarkStart w:id="22" w:name="_Toc180611660"/>
+      <w:bookmarkStart w:id="22" w:name="_Toc180616479"/>
       <w:r>
         <w:t xml:space="preserve">Requisito funcional </w:t>
       </w:r>
@@ -12352,7 +12439,10 @@
               <w:jc w:val="both"/>
             </w:pPr>
             <w:r>
-              <w:t>Módulo de usuarios</w:t>
+              <w:t xml:space="preserve">Módulo de </w:t>
+            </w:r>
+            <w:r>
+              <w:t>préstamo de libros</w:t>
             </w:r>
           </w:p>
         </w:tc>
@@ -12536,7 +12626,7 @@
           <w:numId w:val="4"/>
         </w:numPr>
       </w:pPr>
-      <w:bookmarkStart w:id="23" w:name="_Toc180611661"/>
+      <w:bookmarkStart w:id="23" w:name="_Toc180616480"/>
       <w:r>
         <w:t xml:space="preserve">Requisito funcional </w:t>
       </w:r>
@@ -12621,10 +12711,7 @@
               <w:jc w:val="both"/>
             </w:pPr>
             <w:r>
-              <w:t>RF</w:t>
-            </w:r>
-            <w:r>
-              <w:t>8</w:t>
+              <w:t>RF8</w:t>
             </w:r>
           </w:p>
         </w:tc>
@@ -12673,10 +12760,7 @@
               <w:jc w:val="both"/>
             </w:pPr>
             <w:r>
-              <w:t xml:space="preserve">Ver historial de </w:t>
-            </w:r>
-            <w:r>
-              <w:t>deudas</w:t>
+              <w:t>Ver historial de deudas</w:t>
             </w:r>
           </w:p>
         </w:tc>
@@ -12836,7 +12920,13 @@
               <w:jc w:val="both"/>
             </w:pPr>
             <w:r>
-              <w:t>Media/Deseado</w:t>
+              <w:t>Alta</w:t>
+            </w:r>
+            <w:r>
+              <w:t>/</w:t>
+            </w:r>
+            <w:r>
+              <w:t>Esencial</w:t>
             </w:r>
           </w:p>
         </w:tc>
@@ -12910,16 +13000,7 @@
         <w:jc w:val="both"/>
       </w:pPr>
       <w:r>
-        <w:t xml:space="preserve">El software mostrará al lector el historial de </w:t>
-      </w:r>
-      <w:r>
-        <w:t>deudas pendientes</w:t>
-      </w:r>
-      <w:r>
-        <w:t xml:space="preserve"> </w:t>
-      </w:r>
-      <w:r>
-        <w:t>que tenga con la biblioteca.</w:t>
+        <w:t>El software mostrará al lector el historial de deudas pendientes que tenga con la biblioteca.</w:t>
       </w:r>
     </w:p>
     <w:p>
@@ -12977,7 +13058,7 @@
           <w:numId w:val="4"/>
         </w:numPr>
       </w:pPr>
-      <w:bookmarkStart w:id="24" w:name="_Toc180611662"/>
+      <w:bookmarkStart w:id="24" w:name="_Toc180616481"/>
       <w:r>
         <w:t xml:space="preserve">Requisito funcional </w:t>
       </w:r>
@@ -13418,7 +13499,7 @@
           <w:numId w:val="4"/>
         </w:numPr>
       </w:pPr>
-      <w:bookmarkStart w:id="25" w:name="_Toc180611663"/>
+      <w:bookmarkStart w:id="25" w:name="_Toc180616482"/>
       <w:r>
         <w:t>Requisito funcional 1</w:t>
       </w:r>
@@ -13794,10 +13875,7 @@
         <w:ind w:left="1418" w:hanging="1"/>
       </w:pPr>
       <w:r>
-        <w:t xml:space="preserve">El software permitirá </w:t>
-      </w:r>
-      <w:r>
-        <w:t>la modificación de los datos de los libros disponibles en la biblioteca.</w:t>
+        <w:t>El software permitirá la modificación de los datos de los libros disponibles en la biblioteca.</w:t>
       </w:r>
     </w:p>
     <w:p>
@@ -13838,13 +13916,7 @@
         <w:jc w:val="both"/>
       </w:pPr>
       <w:r>
-        <w:t>Los administradores podrán</w:t>
-      </w:r>
-      <w:r>
-        <w:t xml:space="preserve"> editar la información del libro para que el software actualice la información del registro en la base de datos.</w:t>
-      </w:r>
-      <w:r>
-        <w:t xml:space="preserve"> </w:t>
+        <w:t xml:space="preserve">Los administradores podrán editar la información del libro para que el software actualice la información del registro en la base de datos. </w:t>
       </w:r>
     </w:p>
     <w:p>
@@ -13855,7 +13927,7 @@
           <w:numId w:val="4"/>
         </w:numPr>
       </w:pPr>
-      <w:bookmarkStart w:id="27" w:name="_Toc180611664"/>
+      <w:bookmarkStart w:id="27" w:name="_Toc180616483"/>
       <w:r>
         <w:t xml:space="preserve">Requisito funcional </w:t>
       </w:r>
@@ -14308,7 +14380,7 @@
           <w:numId w:val="4"/>
         </w:numPr>
       </w:pPr>
-      <w:bookmarkStart w:id="29" w:name="_Toc180611665"/>
+      <w:bookmarkStart w:id="29" w:name="_Toc180616484"/>
       <w:r>
         <w:t>Requisito funcional 1</w:t>
       </w:r>
@@ -14448,7 +14520,7 @@
               <w:t xml:space="preserve">Editar </w:t>
             </w:r>
             <w:r>
-              <w:t>usuario</w:t>
+              <w:t>lector</w:t>
             </w:r>
           </w:p>
         </w:tc>
@@ -14608,7 +14680,10 @@
               <w:jc w:val="both"/>
             </w:pPr>
             <w:r>
-              <w:t>Alta/Esencial</w:t>
+              <w:t>Baja/</w:t>
+            </w:r>
+            <w:r>
+              <w:t>Media</w:t>
             </w:r>
           </w:p>
         </w:tc>
@@ -14789,7 +14864,7 @@
           <w:numId w:val="4"/>
         </w:numPr>
       </w:pPr>
-      <w:bookmarkStart w:id="30" w:name="_Toc180611666"/>
+      <w:bookmarkStart w:id="30" w:name="_Toc180616485"/>
       <w:r>
         <w:lastRenderedPageBreak/>
         <w:t xml:space="preserve">Requisito funcional </w:t>
@@ -14925,7 +15000,7 @@
               <w:t xml:space="preserve">Eliminar </w:t>
             </w:r>
             <w:r>
-              <w:t>usuario</w:t>
+              <w:t>lector</w:t>
             </w:r>
           </w:p>
         </w:tc>
@@ -15226,17 +15301,450 @@
     </w:p>
     <w:p>
       <w:pPr>
+        <w:pStyle w:val="Ttulo3"/>
+        <w:numPr>
+          <w:ilvl w:val="2"/>
+          <w:numId w:val="4"/>
+        </w:numPr>
+      </w:pPr>
+      <w:bookmarkStart w:id="31" w:name="_Toc180616486"/>
+      <w:r>
+        <w:t>Requisito funcional 14</w:t>
+      </w:r>
+      <w:bookmarkEnd w:id="31"/>
+    </w:p>
+    <w:p>
+      <w:pPr>
+        <w:ind w:left="986" w:hanging="2"/>
+        <w:jc w:val="both"/>
+      </w:pPr>
+    </w:p>
+    <w:tbl>
+      <w:tblPr>
+        <w:tblStyle w:val="afd"/>
+        <w:tblW w:w="8154" w:type="dxa"/>
+        <w:tblInd w:w="1376" w:type="dxa"/>
+        <w:tblBorders>
+          <w:top w:val="single" w:sz="4" w:space="0" w:color="000000"/>
+          <w:left w:val="single" w:sz="4" w:space="0" w:color="000000"/>
+          <w:bottom w:val="single" w:sz="4" w:space="0" w:color="000000"/>
+          <w:right w:val="nil"/>
+          <w:insideH w:val="single" w:sz="4" w:space="0" w:color="000000"/>
+          <w:insideV w:val="nil"/>
+        </w:tblBorders>
+        <w:tblLayout w:type="fixed"/>
+        <w:tblLook w:val="0000" w:firstRow="0" w:lastRow="0" w:firstColumn="0" w:lastColumn="0" w:noHBand="0" w:noVBand="0"/>
+      </w:tblPr>
+      <w:tblGrid>
+        <w:gridCol w:w="2490"/>
+        <w:gridCol w:w="1800"/>
+        <w:gridCol w:w="1980"/>
+        <w:gridCol w:w="1884"/>
+      </w:tblGrid>
+      <w:tr>
+        <w:tc>
+          <w:tcPr>
+            <w:tcW w:w="2490" w:type="dxa"/>
+            <w:tcBorders>
+              <w:right w:val="single" w:sz="4" w:space="0" w:color="000000"/>
+            </w:tcBorders>
+            <w:shd w:val="clear" w:color="auto" w:fill="EAEAEA"/>
+            <w:tcMar>
+              <w:left w:w="40" w:type="dxa"/>
+              <w:bottom w:w="17" w:type="dxa"/>
+              <w:right w:w="40" w:type="dxa"/>
+            </w:tcMar>
+          </w:tcPr>
+          <w:p>
+            <w:pPr>
+              <w:jc w:val="both"/>
+            </w:pPr>
+            <w:r>
+              <w:t>Número de requisito</w:t>
+            </w:r>
+          </w:p>
+        </w:tc>
+        <w:tc>
+          <w:tcPr>
+            <w:tcW w:w="5664" w:type="dxa"/>
+            <w:gridSpan w:val="3"/>
+            <w:tcBorders>
+              <w:left w:val="single" w:sz="4" w:space="0" w:color="000000"/>
+              <w:right w:val="single" w:sz="4" w:space="0" w:color="000000"/>
+            </w:tcBorders>
+            <w:tcMar>
+              <w:left w:w="40" w:type="dxa"/>
+              <w:bottom w:w="17" w:type="dxa"/>
+              <w:right w:w="40" w:type="dxa"/>
+            </w:tcMar>
+          </w:tcPr>
+          <w:p>
+            <w:pPr>
+              <w:ind w:hanging="2"/>
+              <w:jc w:val="both"/>
+            </w:pPr>
+            <w:r>
+              <w:t>RF14</w:t>
+            </w:r>
+          </w:p>
+        </w:tc>
+      </w:tr>
+      <w:tr>
+        <w:tc>
+          <w:tcPr>
+            <w:tcW w:w="2490" w:type="dxa"/>
+            <w:tcBorders>
+              <w:right w:val="single" w:sz="4" w:space="0" w:color="000000"/>
+            </w:tcBorders>
+            <w:shd w:val="clear" w:color="auto" w:fill="EAEAEA"/>
+            <w:tcMar>
+              <w:left w:w="40" w:type="dxa"/>
+              <w:bottom w:w="17" w:type="dxa"/>
+              <w:right w:w="40" w:type="dxa"/>
+            </w:tcMar>
+          </w:tcPr>
+          <w:p>
+            <w:pPr>
+              <w:ind w:hanging="2"/>
+              <w:jc w:val="both"/>
+            </w:pPr>
+            <w:r>
+              <w:t>Nombre de requisito</w:t>
+            </w:r>
+          </w:p>
+        </w:tc>
+        <w:tc>
+          <w:tcPr>
+            <w:tcW w:w="5664" w:type="dxa"/>
+            <w:gridSpan w:val="3"/>
+            <w:tcBorders>
+              <w:left w:val="single" w:sz="4" w:space="0" w:color="000000"/>
+              <w:right w:val="single" w:sz="4" w:space="0" w:color="000000"/>
+            </w:tcBorders>
+            <w:tcMar>
+              <w:left w:w="40" w:type="dxa"/>
+              <w:bottom w:w="17" w:type="dxa"/>
+              <w:right w:w="40" w:type="dxa"/>
+            </w:tcMar>
+          </w:tcPr>
+          <w:p>
+            <w:pPr>
+              <w:ind w:hanging="2"/>
+              <w:jc w:val="both"/>
+            </w:pPr>
+            <w:r>
+              <w:t>Editar perfil del lector</w:t>
+            </w:r>
+          </w:p>
+        </w:tc>
+      </w:tr>
+      <w:tr>
+        <w:tc>
+          <w:tcPr>
+            <w:tcW w:w="2490" w:type="dxa"/>
+            <w:tcBorders>
+              <w:right w:val="single" w:sz="4" w:space="0" w:color="000000"/>
+            </w:tcBorders>
+            <w:shd w:val="clear" w:color="auto" w:fill="EAEAEA"/>
+            <w:tcMar>
+              <w:left w:w="40" w:type="dxa"/>
+              <w:bottom w:w="17" w:type="dxa"/>
+              <w:right w:w="40" w:type="dxa"/>
+            </w:tcMar>
+          </w:tcPr>
+          <w:p>
+            <w:pPr>
+              <w:ind w:hanging="2"/>
+              <w:jc w:val="both"/>
+            </w:pPr>
+            <w:r>
+              <w:t>Tipo</w:t>
+            </w:r>
+          </w:p>
+        </w:tc>
+        <w:tc>
+          <w:tcPr>
+            <w:tcW w:w="1800" w:type="dxa"/>
+            <w:tcBorders>
+              <w:left w:val="single" w:sz="4" w:space="0" w:color="000000"/>
+            </w:tcBorders>
+            <w:tcMar>
+              <w:left w:w="40" w:type="dxa"/>
+              <w:bottom w:w="17" w:type="dxa"/>
+              <w:right w:w="40" w:type="dxa"/>
+            </w:tcMar>
+          </w:tcPr>
+          <w:p>
+            <w:pPr>
+              <w:ind w:hanging="2"/>
+              <w:jc w:val="both"/>
+            </w:pPr>
+            <w:r>
+              <w:t>Requisito</w:t>
+            </w:r>
+          </w:p>
+        </w:tc>
+        <w:tc>
+          <w:tcPr>
+            <w:tcW w:w="3864" w:type="dxa"/>
+            <w:gridSpan w:val="2"/>
+            <w:tcBorders>
+              <w:right w:val="single" w:sz="4" w:space="0" w:color="000000"/>
+            </w:tcBorders>
+          </w:tcPr>
+          <w:p>
+            <w:pPr>
+              <w:ind w:hanging="2"/>
+              <w:jc w:val="both"/>
+            </w:pPr>
+          </w:p>
+        </w:tc>
+      </w:tr>
+      <w:tr>
+        <w:tc>
+          <w:tcPr>
+            <w:tcW w:w="2490" w:type="dxa"/>
+            <w:tcBorders>
+              <w:right w:val="single" w:sz="4" w:space="0" w:color="000000"/>
+            </w:tcBorders>
+            <w:shd w:val="clear" w:color="auto" w:fill="EAEAEA"/>
+            <w:tcMar>
+              <w:left w:w="40" w:type="dxa"/>
+              <w:bottom w:w="17" w:type="dxa"/>
+              <w:right w:w="40" w:type="dxa"/>
+            </w:tcMar>
+          </w:tcPr>
+          <w:p>
+            <w:pPr>
+              <w:ind w:hanging="2"/>
+              <w:jc w:val="both"/>
+            </w:pPr>
+            <w:r>
+              <w:t>Fuente del requisito</w:t>
+            </w:r>
+          </w:p>
+        </w:tc>
+        <w:tc>
+          <w:tcPr>
+            <w:tcW w:w="5664" w:type="dxa"/>
+            <w:gridSpan w:val="3"/>
+            <w:tcBorders>
+              <w:left w:val="single" w:sz="4" w:space="0" w:color="000000"/>
+              <w:bottom w:val="single" w:sz="4" w:space="0" w:color="000000"/>
+              <w:right w:val="single" w:sz="4" w:space="0" w:color="000000"/>
+            </w:tcBorders>
+            <w:tcMar>
+              <w:left w:w="40" w:type="dxa"/>
+              <w:bottom w:w="17" w:type="dxa"/>
+              <w:right w:w="40" w:type="dxa"/>
+            </w:tcMar>
+          </w:tcPr>
+          <w:p>
+            <w:pPr>
+              <w:ind w:hanging="2"/>
+              <w:jc w:val="both"/>
+            </w:pPr>
+            <w:r>
+              <w:t>Módulo de administración</w:t>
+            </w:r>
+          </w:p>
+        </w:tc>
+      </w:tr>
+      <w:tr>
+        <w:tc>
+          <w:tcPr>
+            <w:tcW w:w="2490" w:type="dxa"/>
+            <w:tcBorders>
+              <w:right w:val="single" w:sz="4" w:space="0" w:color="000000"/>
+            </w:tcBorders>
+            <w:shd w:val="clear" w:color="auto" w:fill="EAEAEA"/>
+            <w:tcMar>
+              <w:left w:w="40" w:type="dxa"/>
+              <w:bottom w:w="17" w:type="dxa"/>
+              <w:right w:w="40" w:type="dxa"/>
+            </w:tcMar>
+          </w:tcPr>
+          <w:p>
+            <w:pPr>
+              <w:ind w:hanging="2"/>
+              <w:jc w:val="both"/>
+            </w:pPr>
+            <w:r>
+              <w:t>Prioridad del requisito</w:t>
+            </w:r>
+          </w:p>
+        </w:tc>
+        <w:tc>
+          <w:tcPr>
+            <w:tcW w:w="1800" w:type="dxa"/>
+            <w:tcBorders>
+              <w:left w:val="single" w:sz="4" w:space="0" w:color="000000"/>
+              <w:right w:val="nil"/>
+            </w:tcBorders>
+            <w:tcMar>
+              <w:left w:w="40" w:type="dxa"/>
+              <w:bottom w:w="17" w:type="dxa"/>
+              <w:right w:w="40" w:type="dxa"/>
+            </w:tcMar>
+          </w:tcPr>
+          <w:p>
+            <w:pPr>
+              <w:ind w:hanging="2"/>
+              <w:jc w:val="both"/>
+            </w:pPr>
+            <w:r>
+              <w:t>Media/Deseable</w:t>
+            </w:r>
+          </w:p>
+        </w:tc>
+        <w:tc>
+          <w:tcPr>
+            <w:tcW w:w="1980" w:type="dxa"/>
+            <w:tcBorders>
+              <w:left w:val="nil"/>
+              <w:right w:val="nil"/>
+            </w:tcBorders>
+          </w:tcPr>
+          <w:p>
+            <w:pPr>
+              <w:ind w:hanging="2"/>
+              <w:jc w:val="both"/>
+            </w:pPr>
+          </w:p>
+        </w:tc>
+        <w:tc>
+          <w:tcPr>
+            <w:tcW w:w="1884" w:type="dxa"/>
+            <w:tcBorders>
+              <w:left w:val="nil"/>
+              <w:right w:val="single" w:sz="4" w:space="0" w:color="000000"/>
+            </w:tcBorders>
+          </w:tcPr>
+          <w:p>
+            <w:pPr>
+              <w:ind w:hanging="2"/>
+              <w:jc w:val="both"/>
+            </w:pPr>
+          </w:p>
+        </w:tc>
+      </w:tr>
+    </w:tbl>
+    <w:p>
+      <w:pPr>
+        <w:keepNext/>
+        <w:pBdr>
+          <w:top w:val="nil"/>
+          <w:left w:val="nil"/>
+          <w:bottom w:val="nil"/>
+          <w:right w:val="nil"/>
+          <w:between w:val="nil"/>
+        </w:pBdr>
+        <w:spacing w:before="240" w:after="60"/>
+        <w:ind w:left="1418" w:hanging="1"/>
+        <w:rPr>
+          <w:b/>
+        </w:rPr>
+      </w:pPr>
+      <w:r>
+        <w:rPr>
+          <w:b/>
+        </w:rPr>
+        <w:t>Introducción</w:t>
+      </w:r>
+    </w:p>
+    <w:p>
+      <w:pPr>
+        <w:keepNext/>
+        <w:pBdr>
+          <w:top w:val="nil"/>
+          <w:left w:val="nil"/>
+          <w:bottom w:val="nil"/>
+          <w:right w:val="nil"/>
+          <w:between w:val="nil"/>
+        </w:pBdr>
+        <w:spacing w:before="240" w:after="60"/>
+        <w:ind w:left="1418" w:hanging="1"/>
+        <w:jc w:val="both"/>
+      </w:pPr>
+      <w:r>
+        <w:t xml:space="preserve">El software permitirá a los </w:t>
+      </w:r>
+      <w:r>
+        <w:t>lectores modificar los datos de su perfil</w:t>
+      </w:r>
+      <w:r>
+        <w:t>.</w:t>
+      </w:r>
+    </w:p>
+    <w:p>
+      <w:pPr>
+        <w:keepNext/>
+        <w:pBdr>
+          <w:top w:val="nil"/>
+          <w:left w:val="nil"/>
+          <w:bottom w:val="nil"/>
+          <w:right w:val="nil"/>
+          <w:between w:val="nil"/>
+        </w:pBdr>
+        <w:spacing w:before="240" w:after="60"/>
+        <w:ind w:left="1418" w:hanging="1"/>
+        <w:rPr>
+          <w:b/>
+        </w:rPr>
+      </w:pPr>
+      <w:r>
+        <w:rPr>
+          <w:b/>
+        </w:rPr>
+        <w:t>Procesos</w:t>
+      </w:r>
+    </w:p>
+    <w:p>
+      <w:pPr>
+        <w:keepNext/>
+        <w:pBdr>
+          <w:top w:val="nil"/>
+          <w:left w:val="nil"/>
+          <w:bottom w:val="nil"/>
+          <w:right w:val="nil"/>
+          <w:between w:val="nil"/>
+        </w:pBdr>
+        <w:spacing w:before="240" w:after="60"/>
+        <w:ind w:left="1418" w:hanging="1"/>
+        <w:jc w:val="both"/>
+      </w:pPr>
+      <w:r>
+        <w:t xml:space="preserve">Cuando los </w:t>
+      </w:r>
+      <w:r>
+        <w:t>lectores</w:t>
+      </w:r>
+      <w:r>
+        <w:t xml:space="preserve"> realicen </w:t>
+      </w:r>
+      <w:r>
+        <w:t>un cambio en sus datos</w:t>
+      </w:r>
+      <w:r>
+        <w:t xml:space="preserve">, el registro </w:t>
+      </w:r>
+      <w:r>
+        <w:t>será actualizado inmediatamente en la base de datos.</w:t>
+      </w:r>
+    </w:p>
+    <w:p>
+      <w:pPr>
         <w:pStyle w:val="Ttulo2"/>
         <w:numPr>
           <w:ilvl w:val="1"/>
           <w:numId w:val="4"/>
         </w:numPr>
       </w:pPr>
-      <w:bookmarkStart w:id="31" w:name="_Toc180611667"/>
+      <w:bookmarkStart w:id="32" w:name="_Toc180616487"/>
       <w:r>
         <w:t>Requisitos no funcionales</w:t>
       </w:r>
-      <w:bookmarkEnd w:id="31"/>
+      <w:bookmarkEnd w:id="32"/>
     </w:p>
     <w:p>
       <w:pPr>
@@ -15246,11 +15754,11 @@
           <w:numId w:val="4"/>
         </w:numPr>
       </w:pPr>
-      <w:bookmarkStart w:id="32" w:name="_Toc180611668"/>
+      <w:bookmarkStart w:id="33" w:name="_Toc180616488"/>
       <w:r>
         <w:t>Seguridad</w:t>
       </w:r>
-      <w:bookmarkEnd w:id="32"/>
+      <w:bookmarkEnd w:id="33"/>
     </w:p>
     <w:p>
       <w:pPr>
@@ -15305,13 +15813,13 @@
           <w:numId w:val="4"/>
         </w:numPr>
       </w:pPr>
-      <w:bookmarkStart w:id="33" w:name="_heading=h.deu7psjunhan" w:colFirst="0" w:colLast="0"/>
-      <w:bookmarkStart w:id="34" w:name="_Toc180611669"/>
-      <w:bookmarkEnd w:id="33"/>
+      <w:bookmarkStart w:id="34" w:name="_heading=h.deu7psjunhan" w:colFirst="0" w:colLast="0"/>
+      <w:bookmarkStart w:id="35" w:name="_Toc180616489"/>
+      <w:bookmarkEnd w:id="34"/>
       <w:r>
         <w:t>Mantenibilidad</w:t>
       </w:r>
-      <w:bookmarkEnd w:id="34"/>
+      <w:bookmarkEnd w:id="35"/>
     </w:p>
     <w:p>
       <w:pPr>
@@ -15340,11 +15848,11 @@
           <w:numId w:val="4"/>
         </w:numPr>
       </w:pPr>
-      <w:bookmarkStart w:id="35" w:name="_Toc180611670"/>
+      <w:bookmarkStart w:id="36" w:name="_Toc180616490"/>
       <w:r>
         <w:t>Portabilidad</w:t>
       </w:r>
-      <w:bookmarkEnd w:id="35"/>
+      <w:bookmarkEnd w:id="36"/>
     </w:p>
     <w:p>
       <w:pPr>
@@ -15370,10 +15878,10 @@
       <w:r>
         <w:t xml:space="preserve">, tales como Chrome, Firefox, Edge, </w:t>
       </w:r>
-      <w:bookmarkStart w:id="36" w:name="_heading=h.97p38s8p2vb4" w:colFirst="0" w:colLast="0"/>
-      <w:bookmarkStart w:id="37" w:name="_heading=h.62fci0lwyjhw" w:colFirst="0" w:colLast="0"/>
-      <w:bookmarkEnd w:id="36"/>
+      <w:bookmarkStart w:id="37" w:name="_heading=h.97p38s8p2vb4" w:colFirst="0" w:colLast="0"/>
+      <w:bookmarkStart w:id="38" w:name="_heading=h.62fci0lwyjhw" w:colFirst="0" w:colLast="0"/>
       <w:bookmarkEnd w:id="37"/>
+      <w:bookmarkEnd w:id="38"/>
       <w:r>
         <w:t>entre otros</w:t>
       </w:r>
@@ -15389,11 +15897,12 @@
           <w:numId w:val="4"/>
         </w:numPr>
       </w:pPr>
-      <w:bookmarkStart w:id="38" w:name="_Toc180611671"/>
-      <w:r>
+      <w:bookmarkStart w:id="39" w:name="_Toc180616491"/>
+      <w:r>
+        <w:lastRenderedPageBreak/>
         <w:t>Rendimiento</w:t>
       </w:r>
-      <w:bookmarkEnd w:id="38"/>
+      <w:bookmarkEnd w:id="39"/>
     </w:p>
     <w:p>
       <w:pPr>
@@ -15419,11 +15928,11 @@
           <w:numId w:val="4"/>
         </w:numPr>
       </w:pPr>
-      <w:bookmarkStart w:id="39" w:name="_Toc180611672"/>
+      <w:bookmarkStart w:id="40" w:name="_Toc180616492"/>
       <w:r>
         <w:t>Escalabilidad</w:t>
       </w:r>
-      <w:bookmarkEnd w:id="39"/>
+      <w:bookmarkEnd w:id="40"/>
     </w:p>
     <w:p>
       <w:pPr>
@@ -15438,13 +15947,7 @@
         <w:jc w:val="both"/>
       </w:pPr>
       <w:r>
-        <w:t xml:space="preserve">No se especificaron requisitos de </w:t>
-      </w:r>
-      <w:r>
-        <w:t>escalabilidad</w:t>
-      </w:r>
-      <w:r>
-        <w:t xml:space="preserve"> para el software.</w:t>
+        <w:t>No se especificaron requisitos de escalabilidad para el software.</w:t>
       </w:r>
     </w:p>
     <w:p>
@@ -15455,11 +15958,11 @@
           <w:numId w:val="4"/>
         </w:numPr>
       </w:pPr>
-      <w:bookmarkStart w:id="40" w:name="_Toc180611673"/>
+      <w:bookmarkStart w:id="41" w:name="_Toc180616493"/>
       <w:r>
         <w:t>Usabilidad</w:t>
       </w:r>
-      <w:bookmarkEnd w:id="40"/>
+      <w:bookmarkEnd w:id="41"/>
     </w:p>
     <w:p>
       <w:pPr>
@@ -15474,13 +15977,7 @@
         <w:jc w:val="both"/>
       </w:pPr>
       <w:r>
-        <w:t xml:space="preserve">No se especificaron requisitos de </w:t>
-      </w:r>
-      <w:r>
-        <w:t>usabilidad</w:t>
-      </w:r>
-      <w:r>
-        <w:t xml:space="preserve"> para el software.</w:t>
+        <w:t>No se especificaron requisitos de usabilidad para el software.</w:t>
       </w:r>
     </w:p>
     <w:p>
@@ -15491,11 +15988,11 @@
           <w:numId w:val="4"/>
         </w:numPr>
       </w:pPr>
-      <w:bookmarkStart w:id="41" w:name="_Toc180611674"/>
+      <w:bookmarkStart w:id="42" w:name="_Toc180616494"/>
       <w:r>
         <w:t>Fiabilidad</w:t>
       </w:r>
-      <w:bookmarkEnd w:id="41"/>
+      <w:bookmarkEnd w:id="42"/>
     </w:p>
     <w:p>
       <w:pPr>
@@ -15510,13 +16007,7 @@
         <w:jc w:val="both"/>
       </w:pPr>
       <w:r>
-        <w:t xml:space="preserve">No se especificaron requisitos de </w:t>
-      </w:r>
-      <w:r>
-        <w:t>fiabilidad</w:t>
-      </w:r>
-      <w:r>
-        <w:t xml:space="preserve"> para el software.</w:t>
+        <w:t>No se especificaron requisitos de fiabilidad para el software.</w:t>
       </w:r>
     </w:p>
     <w:p>
@@ -15527,11 +16018,11 @@
           <w:numId w:val="4"/>
         </w:numPr>
       </w:pPr>
-      <w:bookmarkStart w:id="42" w:name="_Toc180611675"/>
+      <w:bookmarkStart w:id="43" w:name="_Toc180616495"/>
       <w:r>
         <w:t>Disponibilidad</w:t>
       </w:r>
-      <w:bookmarkEnd w:id="42"/>
+      <w:bookmarkEnd w:id="43"/>
     </w:p>
     <w:p>
       <w:pPr>
@@ -15546,13 +16037,7 @@
         <w:jc w:val="both"/>
       </w:pPr>
       <w:r>
-        <w:t>No se especificaron requisitos de</w:t>
-      </w:r>
-      <w:r>
-        <w:t xml:space="preserve"> disponibilidad</w:t>
-      </w:r>
-      <w:r>
-        <w:t xml:space="preserve"> para el software.</w:t>
+        <w:t>No se especificaron requisitos de disponibilidad para el software.</w:t>
       </w:r>
     </w:p>
     <w:p>
@@ -15601,11 +16086,11 @@
           <w:numId w:val="4"/>
         </w:numPr>
       </w:pPr>
-      <w:bookmarkStart w:id="43" w:name="_Toc180611676"/>
+      <w:bookmarkStart w:id="44" w:name="_Toc180616496"/>
       <w:r>
         <w:t>Otros requisitos</w:t>
       </w:r>
-      <w:bookmarkEnd w:id="43"/>
+      <w:bookmarkEnd w:id="44"/>
     </w:p>
     <w:p>
       <w:pPr>

</xml_diff>